<commit_message>
making changes and updates
making changes and updates
</commit_message>
<xml_diff>
--- a/campaign/SpeechTemplate.docx
+++ b/campaign/SpeechTemplate.docx
@@ -21,23 +21,7 @@
     </w:p>
     <w:p>
       <w:r>
-        <w:t xml:space="preserve">The fact that I get to speak before </w:t>
-      </w:r>
-      <w:proofErr w:type="spellStart"/>
-      <w:r>
-        <w:t>Navdeep</w:t>
-      </w:r>
-      <w:proofErr w:type="spellEnd"/>
-      <w:r>
-        <w:t xml:space="preserve"> </w:t>
-      </w:r>
-      <w:proofErr w:type="spellStart"/>
-      <w:r>
-        <w:t>Bains</w:t>
-      </w:r>
-      <w:proofErr w:type="spellEnd"/>
-      <w:r>
-        <w:t xml:space="preserve"> is not an endorsement of one candidate over another. I can say this confidently because when I asked if I could take this as an endorsement, I was told by your president Jordan Gray “Absolutely Not” (expect </w:t>
+        <w:t xml:space="preserve">The fact that I get to speak before Navdeep Bains is not an endorsement of one candidate over another. I can say this confidently because when I asked if I could take this as an endorsement, I was told by your president Jordan Gray “Absolutely Not” (expect </w:t>
       </w:r>
       <w:r>
         <w:t>laughers</w:t>
@@ -65,23 +49,7 @@
     </w:p>
     <w:p>
       <w:r>
-        <w:t xml:space="preserve">Instead of worrying about acne, pimples, asking that boy/girl out on a date, getting more followers on Twitter, you people chose to become politically active. Politics can often feel like something which is far removed from everyday life and something which most young people don’t easily relate to. I remember the shock on Jordan and </w:t>
-      </w:r>
-      <w:proofErr w:type="spellStart"/>
-      <w:r>
-        <w:t>Dylans</w:t>
-      </w:r>
-      <w:proofErr w:type="spellEnd"/>
-      <w:r>
-        <w:t xml:space="preserve">’ face when I told them “You know guys, I am older than both of you combined”. Yes, at the ripe old page of 32, I have already voted in 4 federal elections. I have witnessed the Liberal party falling from the height of those glorious </w:t>
-      </w:r>
-      <w:proofErr w:type="spellStart"/>
-      <w:r>
-        <w:t>Chrietien</w:t>
-      </w:r>
-      <w:proofErr w:type="spellEnd"/>
-      <w:r>
-        <w:t xml:space="preserve"> days to the crushing defeat in 2011.</w:t>
+        <w:t>Instead of worrying about acne, pimples, asking that boy/girl out on a date, getting more followers on Twitter, you people chose to become politically active. Politics can often feel like something which is far removed from everyday life and something which most young people don’t easily relate to. I remember the shock on Jordan and Dylans’ face when I told them “You know guys, I am older than both of you combined”. Yes, at the ripe old page of 32, I have already voted in 4 federal elections. I have witnessed the Liberal party falling from the height of those glorious Chrietien days to the crushing defeat in 2011.</w:t>
       </w:r>
     </w:p>
     <w:p>
@@ -109,15 +77,18 @@
         <w:t>and equal</w:t>
       </w:r>
       <w:r>
-        <w:t xml:space="preserve"> rights for minorities, we as a struggling immigrant family is able to climb the social and economic ladder</w:t>
-      </w:r>
-      <w:r>
-        <w:t>. But you k</w:t>
+        <w:t xml:space="preserve"> rights for minorities, we as </w:t>
+      </w:r>
+      <w:r>
+        <w:t>a struggling immigrant family are</w:t>
       </w:r>
       <w:bookmarkStart w:id="0" w:name="_GoBack"/>
       <w:bookmarkEnd w:id="0"/>
       <w:r>
-        <w:t xml:space="preserve">now what? </w:t>
+        <w:t xml:space="preserve"> able to climb the social and economic ladder</w:t>
+      </w:r>
+      <w:r>
+        <w:t xml:space="preserve">. But you know what? </w:t>
       </w:r>
       <w:r>
         <w:rPr>
@@ -152,15 +123,7 @@
         <w:t>these</w:t>
       </w:r>
       <w:r>
-        <w:t xml:space="preserve"> young people are specific about what they are after. Did you know that the Mississauga </w:t>
-      </w:r>
-      <w:proofErr w:type="spellStart"/>
-      <w:r>
-        <w:t>Malton</w:t>
-      </w:r>
-      <w:proofErr w:type="spellEnd"/>
-      <w:r>
-        <w:t xml:space="preserve"> Young Liberals successfully helped elect every single candidate they endorsed this year? That is some good vibe!!! So I am asking you tonight to open your hearts and open your wallet to generously support these young </w:t>
+        <w:t xml:space="preserve"> young people are specific about what they are after. Did you know that the Mississauga Malton Young Liberals successfully helped elect every single candidate they endorsed this year? That is some good vibe!!! So I am asking you tonight to open your hearts and open your wallet to generously support these young </w:t>
       </w:r>
       <w:r>
         <w:t>people</w:t>

</xml_diff>